<commit_message>
converted reference to harvard - test
</commit_message>
<xml_diff>
--- a/Assignment 3 References.docx
+++ b/Assignment 3 References.docx
@@ -17,10 +17,7 @@
         <w:jc w:val="center"/>
       </w:pPr>
       <w:r>
-        <w:t xml:space="preserve">Assignment </w:t>
-      </w:r>
-      <w:r>
-        <w:t>3</w:t>
+        <w:t>Assignment 3</w:t>
       </w:r>
     </w:p>
     <w:p/>
@@ -215,44 +212,22 @@
     </w:p>
     <w:p/>
     <w:p>
-      <w:hyperlink r:id="rId4" w:history="1">
-        <w:r>
-          <w:rPr>
-            <w:rStyle w:val="Hyperlink"/>
-          </w:rPr>
-          <w:t xml:space="preserve">What is </w:t>
-        </w:r>
-        <w:proofErr w:type="spellStart"/>
-        <w:r>
-          <w:rPr>
-            <w:rStyle w:val="Hyperlink"/>
-          </w:rPr>
-          <w:t>Tkinter</w:t>
-        </w:r>
-        <w:proofErr w:type="spellEnd"/>
-        <w:r>
-          <w:rPr>
-            <w:rStyle w:val="Hyperlink"/>
-          </w:rPr>
-          <w:t xml:space="preserve"> for Python? - </w:t>
-        </w:r>
-        <w:proofErr w:type="spellStart"/>
-        <w:r>
-          <w:rPr>
-            <w:rStyle w:val="Hyperlink"/>
-          </w:rPr>
-          <w:t>GeeksforGeeks</w:t>
-        </w:r>
-        <w:proofErr w:type="spellEnd"/>
-      </w:hyperlink>
-      <w:r>
-        <w:t xml:space="preserve"> </w:t>
-      </w:r>
-      <w:r>
-        <w:t>visited 26/1/25</w:t>
+      <w:r>
+        <w:t xml:space="preserve">GeeksforGeeks. (2025). What is Tkinter for Python? [Online] Available at: https://www.geeksforgeeks.org/what-is-tkinter-for-python/ </w:t>
+      </w:r>
+      <w:r>
+        <w:t>(</w:t>
+      </w:r>
+      <w:r>
+        <w:t>Accessed 26 January 2025</w:t>
+      </w:r>
+      <w:r>
+        <w:t>)</w:t>
+      </w:r>
+      <w:r>
+        <w:t>.</w:t>
       </w:r>
     </w:p>
-    <w:p/>
     <w:p/>
     <w:p/>
     <w:p/>

</xml_diff>

<commit_message>
Added the class text book
</commit_message>
<xml_diff>
--- a/Assignment 3 References.docx
+++ b/Assignment 3 References.docx
@@ -212,8 +212,21 @@
     </w:p>
     <w:p/>
     <w:p>
-      <w:r>
-        <w:t xml:space="preserve">GeeksforGeeks. (2025). What is Tkinter for Python? [Online] Available at: https://www.geeksforgeeks.org/what-is-tkinter-for-python/ </w:t>
+      <w:proofErr w:type="spellStart"/>
+      <w:r>
+        <w:t>GeeksforGeeks</w:t>
+      </w:r>
+      <w:proofErr w:type="spellEnd"/>
+      <w:r>
+        <w:t xml:space="preserve">. (2025). What is </w:t>
+      </w:r>
+      <w:proofErr w:type="spellStart"/>
+      <w:r>
+        <w:t>Tkinter</w:t>
+      </w:r>
+      <w:proofErr w:type="spellEnd"/>
+      <w:r>
+        <w:t xml:space="preserve"> for Python? [Online] Available at: https://www.geeksforgeeks.org/what-is-tkinter-for-python/ </w:t>
       </w:r>
       <w:r>
         <w:t>(</w:t>
@@ -228,6 +241,34 @@
         <w:t>.</w:t>
       </w:r>
     </w:p>
+    <w:p>
+      <w:pPr>
+        <w:rPr>
+          <w:rFonts w:eastAsia="Aptos" w:cs="Aptos"/>
+        </w:rPr>
+      </w:pPr>
+      <w:r>
+        <w:rPr>
+          <w:rFonts w:eastAsia="Aptos" w:cs="Aptos"/>
+        </w:rPr>
+        <w:t>Lambert, K. A., 2018. </w:t>
+      </w:r>
+      <w:r>
+        <w:rPr>
+          <w:rFonts w:eastAsia="Aptos" w:cs="Aptos"/>
+          <w:i/>
+          <w:iCs/>
+        </w:rPr>
+        <w:t>Fundamentals of Python: First Programs</w:t>
+      </w:r>
+      <w:r>
+        <w:rPr>
+          <w:rFonts w:eastAsia="Aptos" w:cs="Aptos"/>
+        </w:rPr>
+        <w:t>. 3rd ed. Boston: Cengage Learning.</w:t>
+      </w:r>
+    </w:p>
+    <w:p/>
     <w:p/>
     <w:p/>
     <w:p/>

</xml_diff>

<commit_message>
Greyscale button on GUI but only accepting particular formats of images, PIL and NumPy
</commit_message>
<xml_diff>
--- a/Assignment 3 References.docx
+++ b/Assignment 3 References.docx
@@ -266,6 +266,75 @@
           <w:rFonts w:eastAsia="Aptos" w:cs="Aptos"/>
         </w:rPr>
         <w:t>. 3rd ed. Boston: Cengage Learning.</w:t>
+      </w:r>
+    </w:p>
+    <w:p>
+      <w:pPr>
+        <w:rPr>
+          <w:rFonts w:eastAsia="Aptos" w:cs="Aptos"/>
+        </w:rPr>
+      </w:pPr>
+      <w:hyperlink r:id="rId4" w:history="1">
+        <w:r>
+          <w:rPr>
+            <w:rStyle w:val="Hyperlink"/>
+            <w:rFonts w:eastAsia="Aptos" w:cs="Aptos"/>
+          </w:rPr>
+          <w:t>Bing Videos</w:t>
+        </w:r>
+      </w:hyperlink>
+      <w:r>
+        <w:rPr>
+          <w:rFonts w:eastAsia="Aptos" w:cs="Aptos"/>
+        </w:rPr>
+        <w:t xml:space="preserve"> 2/2</w:t>
+      </w:r>
+    </w:p>
+    <w:p>
+      <w:pPr>
+        <w:rPr>
+          <w:rFonts w:eastAsia="Aptos" w:cs="Aptos"/>
+        </w:rPr>
+      </w:pPr>
+      <w:hyperlink r:id="rId5" w:history="1">
+        <w:r>
+          <w:rPr>
+            <w:rStyle w:val="Hyperlink"/>
+            <w:rFonts w:eastAsia="Aptos" w:cs="Aptos"/>
+          </w:rPr>
+          <w:t xml:space="preserve">How to create MS Paint clone with Python and </w:t>
+        </w:r>
+        <w:proofErr w:type="spellStart"/>
+        <w:r>
+          <w:rPr>
+            <w:rStyle w:val="Hyperlink"/>
+            <w:rFonts w:eastAsia="Aptos" w:cs="Aptos"/>
+          </w:rPr>
+          <w:t>PyGame</w:t>
+        </w:r>
+        <w:proofErr w:type="spellEnd"/>
+        <w:r>
+          <w:rPr>
+            <w:rStyle w:val="Hyperlink"/>
+            <w:rFonts w:eastAsia="Aptos" w:cs="Aptos"/>
+          </w:rPr>
+          <w:t xml:space="preserve">? - </w:t>
+        </w:r>
+        <w:proofErr w:type="spellStart"/>
+        <w:r>
+          <w:rPr>
+            <w:rStyle w:val="Hyperlink"/>
+            <w:rFonts w:eastAsia="Aptos" w:cs="Aptos"/>
+          </w:rPr>
+          <w:t>GeeksforGeeks</w:t>
+        </w:r>
+        <w:proofErr w:type="spellEnd"/>
+      </w:hyperlink>
+      <w:r>
+        <w:rPr>
+          <w:rFonts w:eastAsia="Aptos" w:cs="Aptos"/>
+        </w:rPr>
+        <w:t xml:space="preserve"> 2/2</w:t>
       </w:r>
     </w:p>
     <w:p/>

</xml_diff>

<commit_message>
deleted as it was a corrupted copy
</commit_message>
<xml_diff>
--- a/Assignment 3 References.docx
+++ b/Assignment 3 References.docx
@@ -266,6 +266,75 @@
           <w:rFonts w:eastAsia="Aptos" w:cs="Aptos"/>
         </w:rPr>
         <w:t>. 3rd ed. Boston: Cengage Learning.</w:t>
+      </w:r>
+    </w:p>
+    <w:p>
+      <w:pPr>
+        <w:rPr>
+          <w:rFonts w:eastAsia="Aptos" w:cs="Aptos"/>
+        </w:rPr>
+      </w:pPr>
+      <w:hyperlink r:id="rId4" w:history="1">
+        <w:r>
+          <w:rPr>
+            <w:rStyle w:val="Hyperlink"/>
+            <w:rFonts w:eastAsia="Aptos" w:cs="Aptos"/>
+          </w:rPr>
+          <w:t>Bing Videos</w:t>
+        </w:r>
+      </w:hyperlink>
+      <w:r>
+        <w:rPr>
+          <w:rFonts w:eastAsia="Aptos" w:cs="Aptos"/>
+        </w:rPr>
+        <w:t xml:space="preserve"> 2/2</w:t>
+      </w:r>
+    </w:p>
+    <w:p>
+      <w:pPr>
+        <w:rPr>
+          <w:rFonts w:eastAsia="Aptos" w:cs="Aptos"/>
+        </w:rPr>
+      </w:pPr>
+      <w:hyperlink r:id="rId5" w:history="1">
+        <w:r>
+          <w:rPr>
+            <w:rStyle w:val="Hyperlink"/>
+            <w:rFonts w:eastAsia="Aptos" w:cs="Aptos"/>
+          </w:rPr>
+          <w:t xml:space="preserve">How to create MS Paint clone with Python and </w:t>
+        </w:r>
+        <w:proofErr w:type="spellStart"/>
+        <w:r>
+          <w:rPr>
+            <w:rStyle w:val="Hyperlink"/>
+            <w:rFonts w:eastAsia="Aptos" w:cs="Aptos"/>
+          </w:rPr>
+          <w:t>PyGame</w:t>
+        </w:r>
+        <w:proofErr w:type="spellEnd"/>
+        <w:r>
+          <w:rPr>
+            <w:rStyle w:val="Hyperlink"/>
+            <w:rFonts w:eastAsia="Aptos" w:cs="Aptos"/>
+          </w:rPr>
+          <w:t xml:space="preserve">? - </w:t>
+        </w:r>
+        <w:proofErr w:type="spellStart"/>
+        <w:r>
+          <w:rPr>
+            <w:rStyle w:val="Hyperlink"/>
+            <w:rFonts w:eastAsia="Aptos" w:cs="Aptos"/>
+          </w:rPr>
+          <w:t>GeeksforGeeks</w:t>
+        </w:r>
+        <w:proofErr w:type="spellEnd"/>
+      </w:hyperlink>
+      <w:r>
+        <w:rPr>
+          <w:rFonts w:eastAsia="Aptos" w:cs="Aptos"/>
+        </w:rPr>
+        <w:t xml:space="preserve"> 2/2</w:t>
       </w:r>
     </w:p>
     <w:p/>

</xml_diff>

<commit_message>
Updated previous docstrings removing the words "in git bash" for uniformity.
</commit_message>
<xml_diff>
--- a/Assignment 3 References.docx
+++ b/Assignment 3 References.docx
@@ -266,6 +266,75 @@
           <w:rFonts w:eastAsia="Aptos" w:cs="Aptos"/>
         </w:rPr>
         <w:t>. 3rd ed. Boston: Cengage Learning.</w:t>
+      </w:r>
+    </w:p>
+    <w:p>
+      <w:pPr>
+        <w:rPr>
+          <w:rFonts w:eastAsia="Aptos" w:cs="Aptos"/>
+        </w:rPr>
+      </w:pPr>
+      <w:hyperlink r:id="rId4" w:history="1">
+        <w:r>
+          <w:rPr>
+            <w:rStyle w:val="Hyperlink"/>
+            <w:rFonts w:eastAsia="Aptos" w:cs="Aptos"/>
+          </w:rPr>
+          <w:t>Bing Videos</w:t>
+        </w:r>
+      </w:hyperlink>
+      <w:r>
+        <w:rPr>
+          <w:rFonts w:eastAsia="Aptos" w:cs="Aptos"/>
+        </w:rPr>
+        <w:t xml:space="preserve"> 2/2</w:t>
+      </w:r>
+    </w:p>
+    <w:p>
+      <w:pPr>
+        <w:rPr>
+          <w:rFonts w:eastAsia="Aptos" w:cs="Aptos"/>
+        </w:rPr>
+      </w:pPr>
+      <w:hyperlink r:id="rId5" w:history="1">
+        <w:r>
+          <w:rPr>
+            <w:rStyle w:val="Hyperlink"/>
+            <w:rFonts w:eastAsia="Aptos" w:cs="Aptos"/>
+          </w:rPr>
+          <w:t xml:space="preserve">How to create MS Paint clone with Python and </w:t>
+        </w:r>
+        <w:proofErr w:type="spellStart"/>
+        <w:r>
+          <w:rPr>
+            <w:rStyle w:val="Hyperlink"/>
+            <w:rFonts w:eastAsia="Aptos" w:cs="Aptos"/>
+          </w:rPr>
+          <w:t>PyGame</w:t>
+        </w:r>
+        <w:proofErr w:type="spellEnd"/>
+        <w:r>
+          <w:rPr>
+            <w:rStyle w:val="Hyperlink"/>
+            <w:rFonts w:eastAsia="Aptos" w:cs="Aptos"/>
+          </w:rPr>
+          <w:t xml:space="preserve">? - </w:t>
+        </w:r>
+        <w:proofErr w:type="spellStart"/>
+        <w:r>
+          <w:rPr>
+            <w:rStyle w:val="Hyperlink"/>
+            <w:rFonts w:eastAsia="Aptos" w:cs="Aptos"/>
+          </w:rPr>
+          <w:t>GeeksforGeeks</w:t>
+        </w:r>
+        <w:proofErr w:type="spellEnd"/>
+      </w:hyperlink>
+      <w:r>
+        <w:rPr>
+          <w:rFonts w:eastAsia="Aptos" w:cs="Aptos"/>
+        </w:rPr>
+        <w:t xml:space="preserve"> 2/2</w:t>
       </w:r>
     </w:p>
     <w:p/>

</xml_diff>

<commit_message>
Minor update to letter sizes
</commit_message>
<xml_diff>
--- a/Assignment 3 References.docx
+++ b/Assignment 3 References.docx
@@ -266,6 +266,75 @@
           <w:rFonts w:eastAsia="Aptos" w:cs="Aptos"/>
         </w:rPr>
         <w:t>. 3rd ed. Boston: Cengage Learning.</w:t>
+      </w:r>
+    </w:p>
+    <w:p>
+      <w:pPr>
+        <w:rPr>
+          <w:rFonts w:eastAsia="Aptos" w:cs="Aptos"/>
+        </w:rPr>
+      </w:pPr>
+      <w:hyperlink r:id="rId4" w:history="1">
+        <w:r>
+          <w:rPr>
+            <w:rStyle w:val="Hyperlink"/>
+            <w:rFonts w:eastAsia="Aptos" w:cs="Aptos"/>
+          </w:rPr>
+          <w:t>Bing Videos</w:t>
+        </w:r>
+      </w:hyperlink>
+      <w:r>
+        <w:rPr>
+          <w:rFonts w:eastAsia="Aptos" w:cs="Aptos"/>
+        </w:rPr>
+        <w:t xml:space="preserve"> 2/2</w:t>
+      </w:r>
+    </w:p>
+    <w:p>
+      <w:pPr>
+        <w:rPr>
+          <w:rFonts w:eastAsia="Aptos" w:cs="Aptos"/>
+        </w:rPr>
+      </w:pPr>
+      <w:hyperlink r:id="rId5" w:history="1">
+        <w:r>
+          <w:rPr>
+            <w:rStyle w:val="Hyperlink"/>
+            <w:rFonts w:eastAsia="Aptos" w:cs="Aptos"/>
+          </w:rPr>
+          <w:t xml:space="preserve">How to create MS Paint clone with Python and </w:t>
+        </w:r>
+        <w:proofErr w:type="spellStart"/>
+        <w:r>
+          <w:rPr>
+            <w:rStyle w:val="Hyperlink"/>
+            <w:rFonts w:eastAsia="Aptos" w:cs="Aptos"/>
+          </w:rPr>
+          <w:t>PyGame</w:t>
+        </w:r>
+        <w:proofErr w:type="spellEnd"/>
+        <w:r>
+          <w:rPr>
+            <w:rStyle w:val="Hyperlink"/>
+            <w:rFonts w:eastAsia="Aptos" w:cs="Aptos"/>
+          </w:rPr>
+          <w:t xml:space="preserve">? - </w:t>
+        </w:r>
+        <w:proofErr w:type="spellStart"/>
+        <w:r>
+          <w:rPr>
+            <w:rStyle w:val="Hyperlink"/>
+            <w:rFonts w:eastAsia="Aptos" w:cs="Aptos"/>
+          </w:rPr>
+          <w:t>GeeksforGeeks</w:t>
+        </w:r>
+        <w:proofErr w:type="spellEnd"/>
+      </w:hyperlink>
+      <w:r>
+        <w:rPr>
+          <w:rFonts w:eastAsia="Aptos" w:cs="Aptos"/>
+        </w:rPr>
+        <w:t xml:space="preserve"> 2/2</w:t>
       </w:r>
     </w:p>
     <w:p/>

</xml_diff>